<commit_message>
ajout du readme et modif du rapport
</commit_message>
<xml_diff>
--- a/Rapport de présentation.docx
+++ b/Rapport de présentation.docx
@@ -176,19 +176,8 @@
           <w:sz w:val="28"/>
           <w:szCs w:val="28"/>
         </w:rPr>
-        <w:t xml:space="preserve">Membres du groupe : Nicolas Boulanger – David Coronel – Marc </w:t>
-      </w:r>
-      <w:proofErr w:type="spellStart"/>
-      <w:r>
-        <w:rPr>
-          <w:sz w:val="28"/>
-          <w:szCs w:val="28"/>
-        </w:rPr>
-        <w:t>Lamazouère</w:t>
-      </w:r>
-      <w:bookmarkStart w:id="0" w:name="_GoBack"/>
-      <w:bookmarkEnd w:id="0"/>
-      <w:proofErr w:type="spellEnd"/>
+        <w:t>Membres du groupe : Nicolas Boulanger – David Coronel – Marc Lamazouère</w:t>
+      </w:r>
       <w:r>
         <w:rPr>
           <w:b/>
@@ -204,42 +193,8 @@
           <w:szCs w:val="30"/>
         </w:rPr>
         <w:lastRenderedPageBreak/>
-        <w:t xml:space="preserve">I – </w:t>
-      </w:r>
-      <w:proofErr w:type="spellStart"/>
-      <w:r>
-        <w:rPr>
-          <w:b/>
-          <w:sz w:val="30"/>
-          <w:szCs w:val="30"/>
-        </w:rPr>
-        <w:t>Overview</w:t>
-      </w:r>
-      <w:proofErr w:type="spellEnd"/>
-      <w:r>
-        <w:rPr>
-          <w:b/>
-          <w:sz w:val="30"/>
-          <w:szCs w:val="30"/>
-        </w:rPr>
-        <w:t xml:space="preserve"> de l’application en UML</w:t>
-      </w:r>
-    </w:p>
-    <w:p>
-      <w:pPr>
-        <w:rPr>
-          <w:sz w:val="24"/>
-          <w:szCs w:val="24"/>
-        </w:rPr>
-      </w:pPr>
-    </w:p>
-    <w:p>
-      <w:pPr>
-        <w:rPr>
-          <w:sz w:val="24"/>
-          <w:szCs w:val="24"/>
-        </w:rPr>
-      </w:pPr>
+        <w:t>I – Overview de l’application en UML</w:t>
+      </w:r>
     </w:p>
     <w:p>
       <w:pPr>
@@ -256,18 +211,26 @@
           <w:lang w:eastAsia="ja-JP"/>
         </w:rPr>
         <w:drawing>
-          <wp:anchor distT="0" distB="0" distL="114300" distR="114300" simplePos="0" relativeHeight="251658240" behindDoc="0" locked="0" layoutInCell="1" allowOverlap="1" wp14:anchorId="7C7F4684" wp14:editId="39C1346F">
+          <wp:anchor distT="0" distB="0" distL="114300" distR="114300" simplePos="0" relativeHeight="251658240" behindDoc="1" locked="0" layoutInCell="1" allowOverlap="1" wp14:anchorId="72FE93BC" wp14:editId="2B767E39">
             <wp:simplePos x="0" y="0"/>
-            <wp:positionH relativeFrom="margin">
-              <wp:posOffset>-702945</wp:posOffset>
+            <wp:positionH relativeFrom="column">
+              <wp:posOffset>-694055</wp:posOffset>
             </wp:positionH>
-            <wp:positionV relativeFrom="margin">
-              <wp:posOffset>1496060</wp:posOffset>
+            <wp:positionV relativeFrom="paragraph">
+              <wp:posOffset>377190</wp:posOffset>
             </wp:positionV>
-            <wp:extent cx="7256145" cy="3335020"/>
-            <wp:effectExtent l="0" t="0" r="1905" b="0"/>
-            <wp:wrapSquare wrapText="bothSides"/>
-            <wp:docPr id="1" name="Image 1" descr="C:\Users\David\AppData\Local\Microsoft\Windows\INetCache\Content.Word\UML1.jpg"/>
+            <wp:extent cx="6957060" cy="3273425"/>
+            <wp:effectExtent l="0" t="0" r="0" b="3175"/>
+            <wp:wrapTight wrapText="bothSides">
+              <wp:wrapPolygon edited="0">
+                <wp:start x="0" y="0"/>
+                <wp:lineTo x="0" y="21495"/>
+                <wp:lineTo x="21529" y="21495"/>
+                <wp:lineTo x="21529" y="0"/>
+                <wp:lineTo x="0" y="0"/>
+              </wp:wrapPolygon>
+            </wp:wrapTight>
+            <wp:docPr id="3" name="Image 3" descr="C:\Users\David\Downloads\UML1.jpg"/>
             <wp:cNvGraphicFramePr>
               <a:graphicFrameLocks xmlns:a="http://schemas.openxmlformats.org/drawingml/2006/main" noChangeAspect="1"/>
             </wp:cNvGraphicFramePr>
@@ -275,7 +238,7 @@
               <a:graphicData uri="http://schemas.openxmlformats.org/drawingml/2006/picture">
                 <pic:pic xmlns:pic="http://schemas.openxmlformats.org/drawingml/2006/picture">
                   <pic:nvPicPr>
-                    <pic:cNvPr id="0" name="Picture 3" descr="C:\Users\David\AppData\Local\Microsoft\Windows\INetCache\Content.Word\UML1.jpg"/>
+                    <pic:cNvPr id="0" name="Picture 2" descr="C:\Users\David\Downloads\UML1.jpg"/>
                     <pic:cNvPicPr>
                       <a:picLocks noChangeAspect="1" noChangeArrowheads="1"/>
                     </pic:cNvPicPr>
@@ -296,7 +259,7 @@
                   <pic:spPr bwMode="auto">
                     <a:xfrm>
                       <a:off x="0" y="0"/>
-                      <a:ext cx="7256145" cy="3335020"/>
+                      <a:ext cx="6957060" cy="3273425"/>
                     </a:xfrm>
                     <a:prstGeom prst="rect">
                       <a:avLst/>
@@ -309,10 +272,10 @@
                 </pic:pic>
               </a:graphicData>
             </a:graphic>
-            <wp14:sizeRelH relativeFrom="page">
+            <wp14:sizeRelH relativeFrom="margin">
               <wp14:pctWidth>0</wp14:pctWidth>
             </wp14:sizeRelH>
-            <wp14:sizeRelV relativeFrom="page">
+            <wp14:sizeRelV relativeFrom="margin">
               <wp14:pctHeight>0</wp14:pctHeight>
             </wp14:sizeRelV>
           </wp:anchor>
@@ -338,6 +301,36 @@
     <w:p>
       <w:pPr>
         <w:rPr>
+          <w:sz w:val="24"/>
+          <w:szCs w:val="24"/>
+        </w:rPr>
+      </w:pPr>
+      <w:r>
+        <w:rPr>
+          <w:sz w:val="24"/>
+          <w:szCs w:val="24"/>
+        </w:rPr>
+        <w:t>Ce schéma UML représente l’architecture de l’application de dessin vectoriel.</w:t>
+      </w:r>
+    </w:p>
+    <w:p>
+      <w:pPr>
+        <w:rPr>
+          <w:sz w:val="24"/>
+          <w:szCs w:val="24"/>
+        </w:rPr>
+      </w:pPr>
+      <w:r>
+        <w:rPr>
+          <w:sz w:val="24"/>
+          <w:szCs w:val="24"/>
+        </w:rPr>
+        <w:t>Le programme permet d’afficher, à travers une console texte ou encore de manière graphique, des figures géométriques variées. Il contient également une fonction de sauvegarde qui permet d’enregistrer un dessin, et de l’éditer ultérieurement.</w:t>
+      </w:r>
+    </w:p>
+    <w:p>
+      <w:pPr>
+        <w:rPr>
           <w:b/>
           <w:sz w:val="30"/>
           <w:szCs w:val="30"/>
@@ -348,108 +341,96 @@
           <w:sz w:val="24"/>
           <w:szCs w:val="24"/>
         </w:rPr>
-        <w:t xml:space="preserve">Ce schéma UML représente l’architecture de l’application de dessin vectoriel. Nous sommes partis d’une classe abstraite principale, nommée </w:t>
-      </w:r>
-      <w:proofErr w:type="spellStart"/>
-      <w:r>
-        <w:rPr>
-          <w:sz w:val="24"/>
-          <w:szCs w:val="24"/>
-        </w:rPr>
-        <w:t>ObjetGraphique</w:t>
-      </w:r>
-      <w:proofErr w:type="spellEnd"/>
-      <w:r>
-        <w:rPr>
-          <w:sz w:val="24"/>
-          <w:szCs w:val="24"/>
-        </w:rPr>
-        <w:t xml:space="preserve">. Toutes les autres classes du programme seront des </w:t>
-      </w:r>
-      <w:proofErr w:type="spellStart"/>
-      <w:r>
-        <w:rPr>
-          <w:sz w:val="24"/>
-          <w:szCs w:val="24"/>
-        </w:rPr>
-        <w:t>super-classes</w:t>
-      </w:r>
-      <w:proofErr w:type="spellEnd"/>
-      <w:r>
-        <w:rPr>
-          <w:sz w:val="24"/>
-          <w:szCs w:val="24"/>
-        </w:rPr>
-        <w:t xml:space="preserve"> héritant de cette classe principale.</w:t>
-      </w:r>
-    </w:p>
-    <w:p>
-      <w:pPr>
-        <w:rPr>
-          <w:sz w:val="24"/>
-          <w:szCs w:val="24"/>
-        </w:rPr>
-      </w:pPr>
-      <w:r>
-        <w:rPr>
-          <w:sz w:val="24"/>
-          <w:szCs w:val="24"/>
-        </w:rPr>
-        <w:t xml:space="preserve">Nous avons choisi de décrire un dessin comme étant une succession d’objets graphiques simples, comme des points, des segments, des courbes ou encore des polygones. </w:t>
-      </w:r>
-      <w:r>
-        <w:rPr>
-          <w:sz w:val="24"/>
-          <w:szCs w:val="24"/>
-        </w:rPr>
-        <w:t xml:space="preserve">Tous ces éléments ont donc été réunis au sein de la classe abstraite </w:t>
-      </w:r>
-      <w:proofErr w:type="spellStart"/>
-      <w:r>
-        <w:rPr>
-          <w:sz w:val="24"/>
-          <w:szCs w:val="24"/>
-        </w:rPr>
-        <w:t>ObjetGraphiqueSimple</w:t>
-      </w:r>
-      <w:proofErr w:type="spellEnd"/>
-      <w:r>
-        <w:rPr>
-          <w:sz w:val="24"/>
-          <w:szCs w:val="24"/>
-        </w:rPr>
-        <w:t xml:space="preserve">. </w:t>
-      </w:r>
-    </w:p>
-    <w:p>
-      <w:pPr>
-        <w:rPr>
-          <w:sz w:val="24"/>
-          <w:szCs w:val="24"/>
-        </w:rPr>
-      </w:pPr>
-      <w:r>
-        <w:rPr>
-          <w:sz w:val="24"/>
-          <w:szCs w:val="24"/>
-        </w:rPr>
-        <w:t xml:space="preserve">Faisons un rapide commentaire sur la classe Crayon. Elle comporte deux variables d’instance, qui sont </w:t>
-      </w:r>
-      <w:proofErr w:type="spellStart"/>
-      <w:r>
-        <w:rPr>
-          <w:sz w:val="24"/>
-          <w:szCs w:val="24"/>
-        </w:rPr>
-        <w:t>color</w:t>
-      </w:r>
-      <w:proofErr w:type="spellEnd"/>
-      <w:r>
-        <w:rPr>
-          <w:sz w:val="24"/>
-          <w:szCs w:val="24"/>
-        </w:rPr>
-        <w:t xml:space="preserve"> et épaisseur. Ces deux variables correspondent respectivement à la couleur et à l’épaisseur du trait dans le cas où l’on voudrait réaliser un affichage graphique des dessins. Ainsi, toute instance d’objet graphique simple doit avoir une couleur et une épaisseur.</w:t>
+        <w:t xml:space="preserve"> Nous sommes partis d’une </w:t>
+      </w:r>
+      <w:r>
+        <w:rPr>
+          <w:sz w:val="24"/>
+          <w:szCs w:val="24"/>
+        </w:rPr>
+        <w:t>interface abstraite</w:t>
+      </w:r>
+      <w:r>
+        <w:rPr>
+          <w:sz w:val="24"/>
+          <w:szCs w:val="24"/>
+        </w:rPr>
+        <w:t xml:space="preserve">, nommée ObjetGraphique. Toutes les classes du programme </w:t>
+      </w:r>
+      <w:r>
+        <w:rPr>
+          <w:sz w:val="24"/>
+          <w:szCs w:val="24"/>
+        </w:rPr>
+        <w:t>implémenteront cette interface</w:t>
+      </w:r>
+      <w:r>
+        <w:rPr>
+          <w:sz w:val="24"/>
+          <w:szCs w:val="24"/>
+        </w:rPr>
+        <w:t>.</w:t>
+      </w:r>
+      <w:r>
+        <w:rPr>
+          <w:sz w:val="24"/>
+          <w:szCs w:val="24"/>
+        </w:rPr>
+        <w:t xml:space="preserve"> Cette interface possède la déclaration des méthodes d’affichage (displayGraphique() et displayTexte()), mais aussi trois autres méthodes, codeHTML(), codeTexte() et codeSave(). Ces trois dernières méthodes servent à écrire le code correspondant à la tache désirée. Par exemple, codeHTML() va renvoyer une String, qui est un code HTML pour afficher l’objet désigné.</w:t>
+      </w:r>
+    </w:p>
+    <w:p>
+      <w:pPr>
+        <w:rPr>
+          <w:sz w:val="24"/>
+          <w:szCs w:val="24"/>
+        </w:rPr>
+      </w:pPr>
+      <w:r>
+        <w:rPr>
+          <w:sz w:val="24"/>
+          <w:szCs w:val="24"/>
+        </w:rPr>
+        <w:t>Plus généralement, n</w:t>
+      </w:r>
+      <w:bookmarkStart w:id="0" w:name="_GoBack"/>
+      <w:bookmarkEnd w:id="0"/>
+      <w:r>
+        <w:rPr>
+          <w:sz w:val="24"/>
+          <w:szCs w:val="24"/>
+        </w:rPr>
+        <w:t xml:space="preserve">ous avons choisi de décrire un dessin comme étant une succession d’objets graphiques simples, comme des points, des segments, des courbes ou encore des polygones. </w:t>
+      </w:r>
+      <w:r>
+        <w:rPr>
+          <w:sz w:val="24"/>
+          <w:szCs w:val="24"/>
+        </w:rPr>
+        <w:t xml:space="preserve">Tous ces éléments ont donc été réunis au sein de la classe abstraite ObjetGraphiqueSimple. </w:t>
+      </w:r>
+    </w:p>
+    <w:p>
+      <w:pPr>
+        <w:rPr>
+          <w:sz w:val="24"/>
+          <w:szCs w:val="24"/>
+        </w:rPr>
+      </w:pPr>
+      <w:r>
+        <w:rPr>
+          <w:sz w:val="24"/>
+          <w:szCs w:val="24"/>
+        </w:rPr>
+        <w:t xml:space="preserve">Faisons un rapide commentaire sur la classe Crayon. Elle comporte deux variables d’instance, qui sont color et épaisseur. Ces deux variables correspondent respectivement à la couleur et </w:t>
+      </w:r>
+      <w:r>
+        <w:rPr>
+          <w:sz w:val="24"/>
+          <w:szCs w:val="24"/>
+        </w:rPr>
+        <w:lastRenderedPageBreak/>
+        <w:t>à l’épaisseur du trait dans le cas où l’on voudrait réaliser un affichage graphique des dessins. Ainsi, toute instance d’objet graphique simple doit avoir une couleur et une épaisseur.</w:t>
       </w:r>
     </w:p>
     <w:p>
@@ -486,55 +467,22 @@
           <w:sz w:val="24"/>
           <w:szCs w:val="24"/>
         </w:rPr>
-        <w:lastRenderedPageBreak/>
-        <w:t>Les points, segments et courbes ont été identifiés comme étant les éléments atomiques composant tout objet graphique simple. C’est pourquoi pour construire des cercles ou des polygones, il est nécessaire d’avoir créé des points au préalable (</w:t>
-      </w:r>
-      <w:proofErr w:type="spellStart"/>
-      <w:r>
-        <w:rPr>
-          <w:sz w:val="24"/>
-          <w:szCs w:val="24"/>
-        </w:rPr>
-        <w:t>cf</w:t>
-      </w:r>
-      <w:proofErr w:type="spellEnd"/>
-      <w:r>
-        <w:rPr>
-          <w:sz w:val="24"/>
-          <w:szCs w:val="24"/>
-        </w:rPr>
-        <w:t xml:space="preserve"> les variables d’instances des classes Cercle et Polygone).</w:t>
-      </w:r>
-    </w:p>
-    <w:p>
-      <w:pPr>
-        <w:rPr>
-          <w:sz w:val="24"/>
-          <w:szCs w:val="24"/>
-        </w:rPr>
-      </w:pPr>
-      <w:r>
-        <w:rPr>
-          <w:sz w:val="24"/>
-          <w:szCs w:val="24"/>
-        </w:rPr>
-        <w:t xml:space="preserve">Nous avons essayé de donner des noms explicites aux variables afin de faciliter la compréhension de l’utilisateur. Cependant, certaines d’entre elles méritent tout de même une explication supplémentaire, comme la variable statique compteur, ou encore la présence d’une deuxième couleur au sein de la classe </w:t>
-      </w:r>
-      <w:proofErr w:type="spellStart"/>
-      <w:r>
-        <w:rPr>
-          <w:sz w:val="24"/>
-          <w:szCs w:val="24"/>
-        </w:rPr>
-        <w:t>FormePleine</w:t>
-      </w:r>
-      <w:proofErr w:type="spellEnd"/>
-      <w:r>
-        <w:rPr>
-          <w:sz w:val="24"/>
-          <w:szCs w:val="24"/>
-        </w:rPr>
-        <w:t xml:space="preserve">. </w:t>
+        <w:t>Les points, segments et courbes ont été identifiés comme étant les éléments atomiques composant tout objet graphique simple. C’est pourquoi pour construire des cercles ou des polygones, il est nécessaire d’avoir créé des points au préalable (cf les variables d’instances des classes Cercle et Polygone).</w:t>
+      </w:r>
+    </w:p>
+    <w:p>
+      <w:pPr>
+        <w:rPr>
+          <w:sz w:val="24"/>
+          <w:szCs w:val="24"/>
+        </w:rPr>
+      </w:pPr>
+      <w:r>
+        <w:rPr>
+          <w:sz w:val="24"/>
+          <w:szCs w:val="24"/>
+        </w:rPr>
+        <w:t xml:space="preserve">Nous avons essayé de donner des noms explicites aux variables afin de faciliter la compréhension de l’utilisateur. Cependant, certaines d’entre elles méritent tout de même une explication supplémentaire, comme la variable statique compteur, ou encore la présence d’une deuxième couleur au sein de la classe FormePleine. </w:t>
       </w:r>
     </w:p>
     <w:p>
@@ -573,6 +521,14 @@
         </w:rPr>
         <w:t>Pour la redondance de la variable couleur : la présence de deux variables couleur est obligatoire dans le cas de formes pleines. Les formes pleines ont la particularité de pouvoir être coloriées, contrairement aux points ou aux segments. Il faut donc une couleur de tracé (comprise dans la classe Crayon) et une couleur de remplissage dans le cas d’un cercle ou d’un polygone.</w:t>
       </w:r>
+    </w:p>
+    <w:p>
+      <w:pPr>
+        <w:rPr>
+          <w:sz w:val="24"/>
+          <w:szCs w:val="24"/>
+        </w:rPr>
+      </w:pPr>
     </w:p>
     <w:p>
       <w:pPr>
@@ -642,189 +598,36 @@
           <w:sz w:val="24"/>
           <w:szCs w:val="24"/>
         </w:rPr>
-        <w:t xml:space="preserve">La classe </w:t>
-      </w:r>
-      <w:proofErr w:type="spellStart"/>
-      <w:r>
-        <w:rPr>
-          <w:sz w:val="24"/>
-          <w:szCs w:val="24"/>
-        </w:rPr>
-        <w:t>DessinVide</w:t>
-      </w:r>
-      <w:proofErr w:type="spellEnd"/>
-      <w:r>
-        <w:rPr>
-          <w:sz w:val="24"/>
-          <w:szCs w:val="24"/>
-        </w:rPr>
-        <w:t xml:space="preserve"> compose à elle seule le patron singleton.</w:t>
-      </w:r>
-      <w:r>
-        <w:rPr>
-          <w:sz w:val="24"/>
-          <w:szCs w:val="24"/>
-        </w:rPr>
-        <w:t xml:space="preserve"> Nous l’avons utilisé car nous n’avions besoin que d’un seul objet pour modéliser un dessin vide. Il est inutile d’avoir plusieurs instances de dessin vide, car par définition, le dessin vide est unique (il est vide). Si le dessin vide existe déjà, la méthode </w:t>
-      </w:r>
-      <w:proofErr w:type="spellStart"/>
-      <w:proofErr w:type="gramStart"/>
-      <w:r>
-        <w:rPr>
-          <w:sz w:val="24"/>
-          <w:szCs w:val="24"/>
-        </w:rPr>
-        <w:t>getInstance</w:t>
-      </w:r>
-      <w:proofErr w:type="spellEnd"/>
-      <w:r>
-        <w:rPr>
-          <w:sz w:val="24"/>
-          <w:szCs w:val="24"/>
-        </w:rPr>
-        <w:t>(</w:t>
-      </w:r>
-      <w:proofErr w:type="gramEnd"/>
-      <w:r>
-        <w:rPr>
-          <w:sz w:val="24"/>
-          <w:szCs w:val="24"/>
-        </w:rPr>
-        <w:t xml:space="preserve">) de la classe </w:t>
-      </w:r>
-      <w:proofErr w:type="spellStart"/>
-      <w:r>
-        <w:rPr>
-          <w:sz w:val="24"/>
-          <w:szCs w:val="24"/>
-        </w:rPr>
-        <w:t>DessinVide</w:t>
-      </w:r>
-      <w:proofErr w:type="spellEnd"/>
-      <w:r>
-        <w:rPr>
-          <w:sz w:val="24"/>
-          <w:szCs w:val="24"/>
-        </w:rPr>
-        <w:t xml:space="preserve"> renvoie la seule instance créée de </w:t>
-      </w:r>
-      <w:proofErr w:type="spellStart"/>
-      <w:r>
-        <w:rPr>
-          <w:sz w:val="24"/>
-          <w:szCs w:val="24"/>
-        </w:rPr>
-        <w:t>DessinVide</w:t>
-      </w:r>
-      <w:proofErr w:type="spellEnd"/>
-      <w:r>
-        <w:rPr>
-          <w:sz w:val="24"/>
-          <w:szCs w:val="24"/>
-        </w:rPr>
-        <w:t xml:space="preserve">. Autrement dit, si </w:t>
-      </w:r>
-      <w:proofErr w:type="spellStart"/>
-      <w:r>
-        <w:rPr>
-          <w:sz w:val="24"/>
-          <w:szCs w:val="24"/>
-        </w:rPr>
-        <w:t>DessinVide</w:t>
-      </w:r>
-      <w:proofErr w:type="spellEnd"/>
-      <w:r>
-        <w:rPr>
-          <w:sz w:val="24"/>
-          <w:szCs w:val="24"/>
-        </w:rPr>
-        <w:t xml:space="preserve"> n’existe pas, on crée en crée une instance, et s’il existe déjà, on revoie l’instance de </w:t>
-      </w:r>
-      <w:proofErr w:type="spellStart"/>
-      <w:r>
-        <w:rPr>
-          <w:sz w:val="24"/>
-          <w:szCs w:val="24"/>
-        </w:rPr>
-        <w:t>DessinVide</w:t>
-      </w:r>
-      <w:proofErr w:type="spellEnd"/>
-      <w:r>
-        <w:rPr>
-          <w:sz w:val="24"/>
-          <w:szCs w:val="24"/>
-        </w:rPr>
-        <w:t xml:space="preserve"> déjà existante. C’est ici que réside la force du patron singleton. Le système n’a pas besoin d’instances supplémentaires de dessins vides ; c’est pourquoi le choix d’un tel patron dans l’implémentation de notre programme nous a paru indispensable.</w:t>
-      </w:r>
-    </w:p>
-    <w:p>
-      <w:pPr>
-        <w:rPr>
-          <w:sz w:val="24"/>
-          <w:szCs w:val="24"/>
-        </w:rPr>
-      </w:pPr>
-      <w:r>
-        <w:rPr>
-          <w:sz w:val="24"/>
-          <w:szCs w:val="24"/>
-        </w:rPr>
-        <w:t xml:space="preserve">Le second patron utilisé est le patron composite. Il permet ici de gérer la succession de dessins de manière très simple et récursive. Nous avons défini un dessin comme ayant un contenu de type </w:t>
-      </w:r>
-      <w:proofErr w:type="spellStart"/>
-      <w:r>
-        <w:rPr>
-          <w:sz w:val="24"/>
-          <w:szCs w:val="24"/>
-        </w:rPr>
-        <w:t>ObjetGraphiqueSimple</w:t>
-      </w:r>
-      <w:proofErr w:type="spellEnd"/>
-      <w:r>
-        <w:rPr>
-          <w:sz w:val="24"/>
-          <w:szCs w:val="24"/>
-        </w:rPr>
-        <w:t xml:space="preserve"> et un autre dessin, appelé </w:t>
-      </w:r>
-      <w:proofErr w:type="spellStart"/>
-      <w:r>
-        <w:rPr>
-          <w:sz w:val="24"/>
-          <w:szCs w:val="24"/>
-        </w:rPr>
-        <w:t>dessinSuivant</w:t>
-      </w:r>
-      <w:proofErr w:type="spellEnd"/>
-      <w:r>
-        <w:rPr>
-          <w:sz w:val="24"/>
-          <w:szCs w:val="24"/>
-        </w:rPr>
-        <w:t>. Pour réaliser un dessin complet, il suffit de chaîner les instances de dessin, et de terminer la chaîne par le dessin vide.</w:t>
-      </w:r>
-      <w:r>
-        <w:rPr>
-          <w:sz w:val="24"/>
-          <w:szCs w:val="24"/>
-        </w:rPr>
-        <w:t xml:space="preserve"> Pour compléter un dessin déjà existant, il suffit de parcourir la chaîne, et dès qu’on aperçoit </w:t>
-      </w:r>
-      <w:proofErr w:type="spellStart"/>
-      <w:r>
-        <w:rPr>
-          <w:sz w:val="24"/>
-          <w:szCs w:val="24"/>
-        </w:rPr>
-        <w:t>DessinVide</w:t>
-      </w:r>
-      <w:proofErr w:type="spellEnd"/>
-      <w:r>
-        <w:rPr>
-          <w:sz w:val="24"/>
-          <w:szCs w:val="24"/>
-        </w:rPr>
-        <w:t>, on sait que l’on est inéluctablement arrivé à la fin de la chaîne.</w:t>
+        <w:t>La classe DessinVide compose à elle seule le patron singleton.</w:t>
+      </w:r>
+      <w:r>
+        <w:rPr>
+          <w:sz w:val="24"/>
+          <w:szCs w:val="24"/>
+        </w:rPr>
+        <w:t xml:space="preserve"> Nous l’avons utilisé car nous n’avions besoin que d’un seul objet pour modéliser un dessin vide. Il est inutile d’avoir plusieurs instances de dessin vide, car par définition, le dessin vide est unique (il est vide). Si le dessin vide existe déjà, la méthode getInstance() de la classe DessinVide renvoie la seule instance créée de DessinVide. Autrement dit, si DessinVide n’existe pas, on crée en crée une instance, et s’il existe déjà, on revoie l’instance de DessinVide déjà existante. C’est ici que réside la force du patron singleton. Le système n’a pas besoin d’instances supplémentaires de dessins vides ; c’est pourquoi le choix d’un tel patron dans l’implémentation de notre programme nous a paru indispensable.</w:t>
+      </w:r>
+    </w:p>
+    <w:p>
+      <w:pPr>
+        <w:rPr>
+          <w:sz w:val="24"/>
+          <w:szCs w:val="24"/>
+        </w:rPr>
+      </w:pPr>
+      <w:r>
+        <w:rPr>
+          <w:sz w:val="24"/>
+          <w:szCs w:val="24"/>
+        </w:rPr>
+        <w:t>Le second patron utilisé est le patron composite. Il permet ici de gérer la succession de dessins de manière très simple et récursive. Nous avons défini un dessin comme ayant un contenu de type ObjetGraphiqueSimple et un autre dessin, appelé dessinSuivant. Pour réaliser un dessin complet, il suffit de chaîner les instances de dessin, et de terminer la chaîne par le dessin vide.</w:t>
+      </w:r>
+      <w:r>
+        <w:rPr>
+          <w:sz w:val="24"/>
+          <w:szCs w:val="24"/>
+        </w:rPr>
+        <w:t xml:space="preserve"> Pour compléter un dessin déjà existant, il suffit de parcourir la chaîne, et dès qu’on aperçoit DessinVide, on sait que l’on est inéluctablement arrivé à la fin de la chaîne.</w:t>
       </w:r>
     </w:p>
     <w:p>
@@ -1039,6 +842,36 @@
     <w:semiHidden/>
     <w:unhideWhenUsed/>
   </w:style>
+  <w:style w:type="paragraph" w:styleId="Textedebulles">
+    <w:name w:val="Balloon Text"/>
+    <w:basedOn w:val="Normal"/>
+    <w:link w:val="TextedebullesCar"/>
+    <w:uiPriority w:val="99"/>
+    <w:semiHidden/>
+    <w:unhideWhenUsed/>
+    <w:rsid w:val="001758CB"/>
+    <w:pPr>
+      <w:spacing w:after="0" w:line="240" w:lineRule="auto"/>
+    </w:pPr>
+    <w:rPr>
+      <w:rFonts w:ascii="Tahoma" w:hAnsi="Tahoma" w:cs="Tahoma"/>
+      <w:sz w:val="16"/>
+      <w:szCs w:val="16"/>
+    </w:rPr>
+  </w:style>
+  <w:style w:type="character" w:customStyle="1" w:styleId="TextedebullesCar">
+    <w:name w:val="Texte de bulles Car"/>
+    <w:basedOn w:val="Policepardfaut"/>
+    <w:link w:val="Textedebulles"/>
+    <w:uiPriority w:val="99"/>
+    <w:semiHidden/>
+    <w:rsid w:val="001758CB"/>
+    <w:rPr>
+      <w:rFonts w:ascii="Tahoma" w:hAnsi="Tahoma" w:cs="Tahoma"/>
+      <w:sz w:val="16"/>
+      <w:szCs w:val="16"/>
+    </w:rPr>
+  </w:style>
 </w:styles>
 </file>
 
@@ -1228,6 +1061,36 @@
     <w:uiPriority w:val="99"/>
     <w:semiHidden/>
     <w:unhideWhenUsed/>
+  </w:style>
+  <w:style w:type="paragraph" w:styleId="Textedebulles">
+    <w:name w:val="Balloon Text"/>
+    <w:basedOn w:val="Normal"/>
+    <w:link w:val="TextedebullesCar"/>
+    <w:uiPriority w:val="99"/>
+    <w:semiHidden/>
+    <w:unhideWhenUsed/>
+    <w:rsid w:val="001758CB"/>
+    <w:pPr>
+      <w:spacing w:after="0" w:line="240" w:lineRule="auto"/>
+    </w:pPr>
+    <w:rPr>
+      <w:rFonts w:ascii="Tahoma" w:hAnsi="Tahoma" w:cs="Tahoma"/>
+      <w:sz w:val="16"/>
+      <w:szCs w:val="16"/>
+    </w:rPr>
+  </w:style>
+  <w:style w:type="character" w:customStyle="1" w:styleId="TextedebullesCar">
+    <w:name w:val="Texte de bulles Car"/>
+    <w:basedOn w:val="Policepardfaut"/>
+    <w:link w:val="Textedebulles"/>
+    <w:uiPriority w:val="99"/>
+    <w:semiHidden/>
+    <w:rsid w:val="001758CB"/>
+    <w:rPr>
+      <w:rFonts w:ascii="Tahoma" w:hAnsi="Tahoma" w:cs="Tahoma"/>
+      <w:sz w:val="16"/>
+      <w:szCs w:val="16"/>
+    </w:rPr>
   </w:style>
 </w:styles>
 </file>

</xml_diff>